<commit_message>
Update Imaging Pipeline Software Project.docx
</commit_message>
<xml_diff>
--- a/Imaging Pipeline Software Project.docx
+++ b/Imaging Pipeline Software Project.docx
@@ -21,7 +21,7 @@
         <w:sdtEndPr/>
         <w:sdtContent>
           <w:r>
-            <w:t>Acknowledgements</w:t>
+            <w:t xml:space="preserve">Imaging Pipeline Software </w:t>
           </w:r>
         </w:sdtContent>
       </w:sdt>
@@ -91,7 +91,8 @@
         <w:pStyle w:val="Title2"/>
       </w:pPr>
     </w:p>
-    <w:bookmarkStart w:id="0" w:name="_Toc4518074" w:displacedByCustomXml="next"/>
+    <w:bookmarkStart w:id="0" w:name="_Toc5098976" w:displacedByCustomXml="next"/>
+    <w:bookmarkStart w:id="1" w:name="_Toc5097074" w:displacedByCustomXml="next"/>
     <w:sdt>
       <w:sdtPr>
         <w:alias w:val="Abstract:"/>
@@ -117,6 +118,7 @@
       </w:sdtContent>
     </w:sdt>
     <w:bookmarkEnd w:id="0" w:displacedByCustomXml="prev"/>
+    <w:bookmarkEnd w:id="1" w:displacedByCustomXml="prev"/>
     <w:p>
       <w:pPr>
         <w:pStyle w:val="NoSpacing"/>
@@ -226,54 +228,55 @@
         </w:sdtContent>
       </w:sdt>
     </w:p>
-    <w:bookmarkStart w:id="1" w:name="_Toc4518075"/>
     <w:p>
       <w:pPr>
-        <w:pStyle w:val="SectionTitle"/>
-      </w:pPr>
-      <w:sdt>
-        <w:sdtPr>
-          <w:alias w:val="Section title:"/>
-          <w:tag w:val="Section title:"/>
-          <w:id w:val="984196707"/>
-          <w:placeholder>
-            <w:docPart w:val="4E1C0A4A6ED7420EA9CD1953BEFD309C"/>
-          </w:placeholder>
-          <w:dataBinding w:prefixMappings="xmlns:ns0='http://purl.org/dc/elements/1.1/' xmlns:ns1='http://schemas.openxmlformats.org/package/2006/metadata/core-properties' " w:xpath="/ns1:coreProperties[1]/ns0:title[1]" w:storeItemID="{6C3C8BC8-F283-45AE-878A-BAB7291924A1}"/>
-          <w15:appearance w15:val="hidden"/>
-          <w:text w:multiLine="1"/>
-        </w:sdtPr>
-        <w:sdtEndPr/>
-        <w:sdtContent>
-          <w:r>
-            <w:t>Acknowledgements</w:t>
-          </w:r>
-        </w:sdtContent>
-      </w:sdt>
-      <w:bookmarkEnd w:id="1"/>
+        <w:pStyle w:val="NoSpacing"/>
+      </w:pPr>
     </w:p>
     <w:p>
       <w:pPr>
-        <w:pStyle w:val="NoSpacing"/>
+        <w:spacing w:line="480" w:lineRule="auto"/>
       </w:pPr>
     </w:p>
-    <w:p/>
     <w:p>
       <w:pPr>
-        <w:spacing w:line="480" w:lineRule="auto"/>
-      </w:pPr>
+        <w:pStyle w:val="SectionTitle"/>
+      </w:pPr>
+      <w:bookmarkStart w:id="2" w:name="_Toc5098977"/>
       <w:r>
-        <w:br w:type="page"/>
+        <w:lastRenderedPageBreak/>
+        <w:t>Acknowledgements</w:t>
+      </w:r>
+      <w:bookmarkEnd w:id="2"/>
+      <w:r>
+        <w:t xml:space="preserve"> </w:t>
       </w:r>
     </w:p>
-    <w:sdt>
-      <w:sdtPr>
+    <w:p>
+      <w:pPr>
+        <w:pStyle w:val="TOCHeading"/>
         <w:rPr>
           <w:rFonts w:asciiTheme="minorHAnsi" w:eastAsiaTheme="minorEastAsia" w:hAnsiTheme="minorHAnsi" w:cstheme="minorBidi"/>
           <w:b w:val="0"/>
           <w:szCs w:val="24"/>
         </w:rPr>
-        <w:id w:val="-2038495417"/>
+      </w:pPr>
+    </w:p>
+    <w:p>
+      <w:pPr>
+        <w:spacing w:line="480" w:lineRule="auto"/>
+      </w:pPr>
+      <w:r>
+        <w:rPr>
+          <w:b/>
+        </w:rPr>
+        <w:br w:type="page"/>
+      </w:r>
+    </w:p>
+    <w:bookmarkStart w:id="3" w:name="_Toc5097075" w:displacedByCustomXml="next"/>
+    <w:sdt>
+      <w:sdtPr>
+        <w:id w:val="1310286685"/>
         <w:docPartObj>
           <w:docPartGallery w:val="Table of Contents"/>
           <w:docPartUnique/>
@@ -281,8 +284,10 @@
       </w:sdtPr>
       <w:sdtEndPr>
         <w:rPr>
+          <w:rFonts w:asciiTheme="minorHAnsi" w:eastAsiaTheme="minorEastAsia" w:hAnsiTheme="minorHAnsi" w:cstheme="minorBidi"/>
           <w:bCs/>
           <w:noProof/>
+          <w:szCs w:val="24"/>
         </w:rPr>
       </w:sdtEndPr>
       <w:sdtContent>
@@ -332,7 +337,7 @@
             </w:rPr>
             <w:fldChar w:fldCharType="separate"/>
           </w:r>
-          <w:hyperlink w:anchor="_Toc4518074" w:history="1">
+          <w:hyperlink w:anchor="_Toc5098976" w:history="1">
             <w:r>
               <w:rPr>
                 <w:rStyle w:val="Hyperlink"/>
@@ -359,7 +364,7 @@
                 <w:noProof/>
                 <w:webHidden/>
               </w:rPr>
-              <w:instrText xml:space="preserve"> PAGEREF _Toc4518074 \h </w:instrText>
+              <w:instrText xml:space="preserve"> PAGEREF _Toc5098976 \h </w:instrText>
             </w:r>
             <w:r>
               <w:rPr>
@@ -404,7 +409,7 @@
               <w:lang w:val="en-NZ" w:eastAsia="en-NZ"/>
             </w:rPr>
           </w:pPr>
-          <w:hyperlink w:anchor="_Toc4518075" w:history="1">
+          <w:hyperlink w:anchor="_Toc5098977" w:history="1">
             <w:r>
               <w:rPr>
                 <w:rStyle w:val="Hyperlink"/>
@@ -431,7 +436,7 @@
                 <w:noProof/>
                 <w:webHidden/>
               </w:rPr>
-              <w:instrText xml:space="preserve"> PAGEREF _Toc4518075 \h </w:instrText>
+              <w:instrText xml:space="preserve"> PAGEREF _Toc5098977 \h </w:instrText>
             </w:r>
             <w:r>
               <w:rPr>
@@ -476,7 +481,7 @@
               <w:lang w:val="en-NZ" w:eastAsia="en-NZ"/>
             </w:rPr>
           </w:pPr>
-          <w:hyperlink w:anchor="_Toc4518076" w:history="1">
+          <w:hyperlink w:anchor="_Toc5098978" w:history="1">
             <w:r>
               <w:rPr>
                 <w:rStyle w:val="Hyperlink"/>
@@ -503,7 +508,75 @@
                 <w:noProof/>
                 <w:webHidden/>
               </w:rPr>
-              <w:instrText xml:space="preserve"> PAGEREF _Toc4518076 \h </w:instrText>
+              <w:instrText xml:space="preserve"> PAGEREF _Toc5098978 \h </w:instrText>
+            </w:r>
+            <w:r>
+              <w:rPr>
+                <w:noProof/>
+                <w:webHidden/>
+              </w:rPr>
+            </w:r>
+            <w:r>
+              <w:rPr>
+                <w:noProof/>
+                <w:webHidden/>
+              </w:rPr>
+              <w:fldChar w:fldCharType="separate"/>
+            </w:r>
+            <w:r>
+              <w:rPr>
+                <w:noProof/>
+                <w:webHidden/>
+              </w:rPr>
+              <w:t>5</w:t>
+            </w:r>
+            <w:r>
+              <w:rPr>
+                <w:noProof/>
+                <w:webHidden/>
+              </w:rPr>
+              <w:fldChar w:fldCharType="end"/>
+            </w:r>
+          </w:hyperlink>
+        </w:p>
+        <w:p>
+          <w:pPr>
+            <w:pStyle w:val="TOC2"/>
+            <w:tabs>
+              <w:tab w:val="right" w:leader="dot" w:pos="9350"/>
+            </w:tabs>
+            <w:rPr>
+              <w:noProof/>
+            </w:rPr>
+          </w:pPr>
+          <w:hyperlink w:anchor="_Toc5098979" w:history="1">
+            <w:r>
+              <w:rPr>
+                <w:rStyle w:val="Hyperlink"/>
+                <w:noProof/>
+              </w:rPr>
+              <w:t>Interferometry</w:t>
+            </w:r>
+            <w:r>
+              <w:rPr>
+                <w:noProof/>
+                <w:webHidden/>
+              </w:rPr>
+              <w:tab/>
+            </w:r>
+            <w:r>
+              <w:rPr>
+                <w:noProof/>
+                <w:webHidden/>
+              </w:rPr>
+              <w:fldChar w:fldCharType="begin"/>
+            </w:r>
+            <w:r>
+              <w:rPr>
+                <w:noProof/>
+                <w:webHidden/>
+              </w:rPr>
+              <w:instrText xml:space="preserve"> PAGEREF _Toc5098979 \h </w:instrText>
             </w:r>
             <w:r>
               <w:rPr>
@@ -548,7 +621,7 @@
               <w:lang w:val="en-NZ" w:eastAsia="en-NZ"/>
             </w:rPr>
           </w:pPr>
-          <w:hyperlink w:anchor="_Toc4518077" w:history="1">
+          <w:hyperlink w:anchor="_Toc5098980" w:history="1">
             <w:r>
               <w:rPr>
                 <w:rStyle w:val="Hyperlink"/>
@@ -575,7 +648,7 @@
                 <w:noProof/>
                 <w:webHidden/>
               </w:rPr>
-              <w:instrText xml:space="preserve"> PAGEREF _Toc4518077 \h </w:instrText>
+              <w:instrText xml:space="preserve"> PAGEREF _Toc5098980 \h </w:instrText>
             </w:r>
             <w:r>
               <w:rPr>
@@ -620,7 +693,7 @@
               <w:lang w:val="en-NZ" w:eastAsia="en-NZ"/>
             </w:rPr>
           </w:pPr>
-          <w:hyperlink w:anchor="_Toc4518078" w:history="1">
+          <w:hyperlink w:anchor="_Toc5098981" w:history="1">
             <w:r>
               <w:rPr>
                 <w:rStyle w:val="Hyperlink"/>
@@ -647,7 +720,7 @@
                 <w:noProof/>
                 <w:webHidden/>
               </w:rPr>
-              <w:instrText xml:space="preserve"> PAGEREF _Toc4518078 \h </w:instrText>
+              <w:instrText xml:space="preserve"> PAGEREF _Toc5098981 \h </w:instrText>
             </w:r>
             <w:r>
               <w:rPr>
@@ -692,7 +765,7 @@
               <w:lang w:val="en-NZ" w:eastAsia="en-NZ"/>
             </w:rPr>
           </w:pPr>
-          <w:hyperlink w:anchor="_Toc4518079" w:history="1">
+          <w:hyperlink w:anchor="_Toc5098982" w:history="1">
             <w:r>
               <w:rPr>
                 <w:rStyle w:val="Hyperlink"/>
@@ -719,7 +792,7 @@
                 <w:noProof/>
                 <w:webHidden/>
               </w:rPr>
-              <w:instrText xml:space="preserve"> PAGEREF _Toc4518079 \h </w:instrText>
+              <w:instrText xml:space="preserve"> PAGEREF _Toc5098982 \h </w:instrText>
             </w:r>
             <w:r>
               <w:rPr>
@@ -764,7 +837,7 @@
               <w:lang w:val="en-NZ" w:eastAsia="en-NZ"/>
             </w:rPr>
           </w:pPr>
-          <w:hyperlink w:anchor="_Toc4518080" w:history="1">
+          <w:hyperlink w:anchor="_Toc5098983" w:history="1">
             <w:r>
               <w:rPr>
                 <w:rStyle w:val="Hyperlink"/>
@@ -791,7 +864,7 @@
                 <w:noProof/>
                 <w:webHidden/>
               </w:rPr>
-              <w:instrText xml:space="preserve"> PAGEREF _Toc4518080 \h </w:instrText>
+              <w:instrText xml:space="preserve"> PAGEREF _Toc5098983 \h </w:instrText>
             </w:r>
             <w:r>
               <w:rPr>
@@ -836,10 +909,11 @@
               <w:lang w:val="en-NZ" w:eastAsia="en-NZ"/>
             </w:rPr>
           </w:pPr>
-          <w:hyperlink w:anchor="_Toc4518081" w:history="1">
+          <w:hyperlink w:anchor="_Toc5098984" w:history="1">
             <w:r>
               <w:rPr>
                 <w:rStyle w:val="Hyperlink"/>
+                <w:b/>
                 <w:noProof/>
               </w:rPr>
               <w:t>References</w:t>
@@ -863,7 +937,7 @@
                 <w:noProof/>
                 <w:webHidden/>
               </w:rPr>
-              <w:instrText xml:space="preserve"> PAGEREF _Toc4518081 \h </w:instrText>
+              <w:instrText xml:space="preserve"> PAGEREF _Toc5098984 \h </w:instrText>
             </w:r>
             <w:r>
               <w:rPr>
@@ -908,7 +982,7 @@
               <w:lang w:val="en-NZ" w:eastAsia="en-NZ"/>
             </w:rPr>
           </w:pPr>
-          <w:hyperlink w:anchor="_Toc4518082" w:history="1">
+          <w:hyperlink w:anchor="_Toc5098985" w:history="1">
             <w:r>
               <w:rPr>
                 <w:rStyle w:val="Hyperlink"/>
@@ -935,7 +1009,7 @@
                 <w:noProof/>
                 <w:webHidden/>
               </w:rPr>
-              <w:instrText xml:space="preserve"> PAGEREF _Toc4518082 \h </w:instrText>
+              <w:instrText xml:space="preserve"> PAGEREF _Toc5098985 \h </w:instrText>
             </w:r>
             <w:r>
               <w:rPr>
@@ -982,63 +1056,110 @@
       <w:pPr>
         <w:pStyle w:val="SectionTitle"/>
       </w:pPr>
-      <w:bookmarkStart w:id="2" w:name="_Toc4518076"/>
+      <w:bookmarkStart w:id="4" w:name="_Toc5098978"/>
       <w:r>
         <w:lastRenderedPageBreak/>
         <w:t>Introduction</w:t>
       </w:r>
-      <w:bookmarkEnd w:id="2"/>
+      <w:bookmarkEnd w:id="3"/>
+      <w:bookmarkEnd w:id="4"/>
     </w:p>
     <w:p>
       <w:pPr>
-        <w:pStyle w:val="NoSpacing"/>
-      </w:pPr>
-      <w:bookmarkStart w:id="3" w:name="_GoBack"/>
-      <w:bookmarkEnd w:id="3"/>
+        <w:pStyle w:val="Heading2"/>
+      </w:pPr>
+      <w:bookmarkStart w:id="5" w:name="_Toc5098979"/>
+      <w:r>
+        <w:t>Interferometry</w:t>
+      </w:r>
+      <w:bookmarkEnd w:id="5"/>
+      <w:r>
+        <w:t xml:space="preserve"> </w:t>
+      </w:r>
     </w:p>
     <w:p>
+      <w:bookmarkStart w:id="6" w:name="_GoBack"/>
+      <w:bookmarkEnd w:id="6"/>
+    </w:p>
+    <w:p>
+      <w:pPr>
+        <w:pStyle w:val="Heading2"/>
+      </w:pPr>
+      <w:r>
+        <w:t>Fourier Transform</w:t>
+      </w:r>
+    </w:p>
+    <w:p/>
+    <w:p>
+      <w:pPr>
+        <w:pStyle w:val="Heading2"/>
+      </w:pPr>
+      <w:r>
+        <w:t>Gridding</w:t>
+      </w:r>
+    </w:p>
+    <w:p/>
+    <w:p>
+      <w:pPr>
+        <w:pStyle w:val="Heading2"/>
+      </w:pPr>
+      <w:r>
+        <w:t xml:space="preserve">Deconvolution </w:t>
+      </w:r>
+    </w:p>
+    <w:p/>
+    <w:p/>
+    <w:p>
       <w:pPr>
         <w:pStyle w:val="SectionTitle"/>
       </w:pPr>
-      <w:bookmarkStart w:id="4" w:name="_Toc4518077"/>
+      <w:bookmarkStart w:id="7" w:name="_Toc5097076"/>
+      <w:bookmarkStart w:id="8" w:name="_Toc5098980"/>
       <w:r>
         <w:lastRenderedPageBreak/>
         <w:t>Methods</w:t>
       </w:r>
-      <w:bookmarkEnd w:id="4"/>
+      <w:bookmarkEnd w:id="7"/>
+      <w:bookmarkEnd w:id="8"/>
     </w:p>
     <w:p>
       <w:pPr>
         <w:pStyle w:val="SectionTitle"/>
       </w:pPr>
-      <w:bookmarkStart w:id="5" w:name="_Toc4518078"/>
+      <w:bookmarkStart w:id="9" w:name="_Toc5097077"/>
+      <w:bookmarkStart w:id="10" w:name="_Toc5098981"/>
       <w:r>
         <w:lastRenderedPageBreak/>
         <w:t>Results</w:t>
       </w:r>
-      <w:bookmarkEnd w:id="5"/>
+      <w:bookmarkEnd w:id="9"/>
+      <w:bookmarkEnd w:id="10"/>
     </w:p>
     <w:p>
       <w:pPr>
         <w:pStyle w:val="SectionTitle"/>
       </w:pPr>
-      <w:bookmarkStart w:id="6" w:name="_Toc4518079"/>
+      <w:bookmarkStart w:id="11" w:name="_Toc5097078"/>
+      <w:bookmarkStart w:id="12" w:name="_Toc5098982"/>
       <w:r>
         <w:lastRenderedPageBreak/>
         <w:t>Discussion of Results</w:t>
       </w:r>
-      <w:bookmarkEnd w:id="6"/>
+      <w:bookmarkEnd w:id="11"/>
+      <w:bookmarkEnd w:id="12"/>
     </w:p>
     <w:p>
       <w:pPr>
         <w:pStyle w:val="SectionTitle"/>
       </w:pPr>
-      <w:bookmarkStart w:id="7" w:name="_Toc4518080"/>
+      <w:bookmarkStart w:id="13" w:name="_Toc5097079"/>
+      <w:bookmarkStart w:id="14" w:name="_Toc5098983"/>
       <w:r>
         <w:lastRenderedPageBreak/>
         <w:t>Conclusion</w:t>
       </w:r>
-      <w:bookmarkEnd w:id="7"/>
+      <w:bookmarkEnd w:id="13"/>
+      <w:bookmarkEnd w:id="14"/>
     </w:p>
     <w:p>
       <w:pPr>
@@ -1047,6 +1168,8 @@
           <w:b/>
         </w:rPr>
       </w:pPr>
+      <w:bookmarkStart w:id="15" w:name="_Toc5097080"/>
+      <w:bookmarkStart w:id="16" w:name="_Toc5098984"/>
       <w:r>
         <w:rPr>
           <w:b/>
@@ -1054,22 +1177,23 @@
         <w:lastRenderedPageBreak/>
         <w:t>References</w:t>
       </w:r>
+      <w:bookmarkEnd w:id="15"/>
+      <w:bookmarkEnd w:id="16"/>
     </w:p>
     <w:sdt>
       <w:sdtPr>
+        <w:rPr>
+          <w:rFonts w:asciiTheme="minorHAnsi" w:eastAsiaTheme="minorEastAsia" w:hAnsiTheme="minorHAnsi" w:cstheme="minorBidi"/>
+          <w:b w:val="0"/>
+          <w:bCs w:val="0"/>
+        </w:rPr>
         <w:id w:val="-2129768426"/>
         <w:docPartObj>
           <w:docPartGallery w:val="Bibliographies"/>
           <w:docPartUnique/>
         </w:docPartObj>
       </w:sdtPr>
-      <w:sdtEndPr>
-        <w:rPr>
-          <w:rFonts w:asciiTheme="minorHAnsi" w:eastAsiaTheme="minorEastAsia" w:hAnsiTheme="minorHAnsi" w:cstheme="minorBidi"/>
-          <w:b w:val="0"/>
-          <w:bCs w:val="0"/>
-        </w:rPr>
-      </w:sdtEndPr>
+      <w:sdtEndPr/>
       <w:sdtContent>
         <w:p>
           <w:pPr>
@@ -1081,6 +1205,7 @@
             <w:id w:val="-573587230"/>
             <w:bibliography/>
           </w:sdtPr>
+          <w:sdtEndPr/>
           <w:sdtContent>
             <w:p>
               <w:pPr>
@@ -1153,12 +1278,14 @@
       <w:pPr>
         <w:pStyle w:val="SectionTitle"/>
       </w:pPr>
-      <w:bookmarkStart w:id="8" w:name="_Toc4518082"/>
+      <w:bookmarkStart w:id="17" w:name="_Toc5097081"/>
+      <w:bookmarkStart w:id="18" w:name="_Toc5098985"/>
       <w:r>
         <w:lastRenderedPageBreak/>
         <w:t>Appendix</w:t>
       </w:r>
-      <w:bookmarkEnd w:id="8"/>
+      <w:bookmarkEnd w:id="17"/>
+      <w:bookmarkEnd w:id="18"/>
     </w:p>
     <w:p>
       <w:r>
@@ -4598,6 +4725,19 @@
       <w:u w:val="single"/>
     </w:rPr>
   </w:style>
+  <w:style w:type="paragraph" w:styleId="TOC2">
+    <w:name w:val="toc 2"/>
+    <w:basedOn w:val="Normal"/>
+    <w:next w:val="Normal"/>
+    <w:autoRedefine/>
+    <w:uiPriority w:val="39"/>
+    <w:unhideWhenUsed/>
+    <w:rsid w:val="00E866F7"/>
+    <w:pPr>
+      <w:spacing w:after="100"/>
+      <w:ind w:left="240"/>
+    </w:pPr>
+  </w:style>
 </w:styles>
 </file>
 
@@ -4704,32 +4844,6 @@
           </w:pPr>
           <w:r>
             <w:t>[Click here to add keywords.]</w:t>
-          </w:r>
-        </w:p>
-      </w:docPartBody>
-    </w:docPart>
-    <w:docPart>
-      <w:docPartPr>
-        <w:name w:val="4E1C0A4A6ED7420EA9CD1953BEFD309C"/>
-        <w:category>
-          <w:name w:val="General"/>
-          <w:gallery w:val="placeholder"/>
-        </w:category>
-        <w:types>
-          <w:type w:val="bbPlcHdr"/>
-        </w:types>
-        <w:behaviors>
-          <w:behavior w:val="content"/>
-        </w:behaviors>
-        <w:guid w:val="{26F592DD-BD89-4507-8BFD-DEDBD838900B}"/>
-      </w:docPartPr>
-      <w:docPartBody>
-        <w:p>
-          <w:pPr>
-            <w:pStyle w:val="4E1C0A4A6ED7420EA9CD1953BEFD309C"/>
-          </w:pPr>
-          <w:r>
-            <w:t>[Title Here, up to 12 Words, on One to Two Lines]</w:t>
           </w:r>
         </w:p>
       </w:docPartBody>
@@ -4905,6 +5019,7 @@
   <w:rsids>
     <w:rsidRoot w:val="00DD70EA"/>
     <w:rsid w:val="00627416"/>
+    <w:rsid w:val="00671C2A"/>
     <w:rsid w:val="009D3506"/>
     <w:rsid w:val="00DD70EA"/>
   </w:rsids>
@@ -5856,7 +5971,7 @@
 </file>
 
 <file path=customXml/itemProps2.xml><?xml version="1.0" encoding="utf-8"?>
-<ds:datastoreItem xmlns:ds="http://schemas.openxmlformats.org/officeDocument/2006/customXml" ds:itemID="{53022365-FE04-4215-9EDE-1B4B90AB3293}">
+<ds:datastoreItem xmlns:ds="http://schemas.openxmlformats.org/officeDocument/2006/customXml" ds:itemID="{B3D5C5C8-DA72-4744-BB3A-E6C8DCC452D0}">
   <ds:schemaRefs>
     <ds:schemaRef ds:uri="http://schemas.openxmlformats.org/officeDocument/2006/bibliography"/>
   </ds:schemaRefs>

</xml_diff>

<commit_message>
new book and project
</commit_message>
<xml_diff>
--- a/Imaging Pipeline Software Project.docx
+++ b/Imaging Pipeline Software Project.docx
@@ -1272,12 +1272,7 @@
         <w:t xml:space="preserve"> states that </w:t>
       </w:r>
       <w:r>
-        <w:t>using these baselines it produces “exactly the same result as that obtained</w:t>
-      </w:r>
-      <w:bookmarkStart w:id="6" w:name="_GoBack"/>
-      <w:bookmarkEnd w:id="6"/>
-      <w:r>
-        <w:t xml:space="preserve"> by using the complete large aperture”. This </w:t>
+        <w:t xml:space="preserve">using these baselines it produces “exactly the same result as that obtained by using the complete large aperture”. This </w:t>
       </w:r>
       <w:r>
         <w:t>technique allowed for cheaper production of much larger apertures</w:t>
@@ -1342,6 +1337,14 @@
       <w:r>
         <w:t>.</w:t>
       </w:r>
+      <w:r>
+        <w:t xml:space="preserve"> These visibilities gathered by the baselines can either be gathered by having a large number</w:t>
+      </w:r>
+      <w:bookmarkStart w:id="6" w:name="_GoBack"/>
+      <w:bookmarkEnd w:id="6"/>
+      <w:r>
+        <w:t xml:space="preserve"> of baselines and also by using the rotation of the earth to have its location moved around the plane it will be capturing.</w:t>
+      </w:r>
     </w:p>
     <w:p>
       <w:pPr>
@@ -1352,11 +1355,75 @@
         <w:t xml:space="preserve">1.2 </w:t>
       </w:r>
       <w:r>
+        <w:t xml:space="preserve">Fast </w:t>
+      </w:r>
+      <w:r>
         <w:t>Fourier Transform</w:t>
       </w:r>
       <w:bookmarkEnd w:id="7"/>
+      <w:r>
+        <w:t xml:space="preserve"> (FFT)</w:t>
+      </w:r>
     </w:p>
     <w:p>
+      <w:r>
+        <w:t xml:space="preserve">A Fourier Transform is a </w:t>
+      </w:r>
+      <w:r>
+        <w:t xml:space="preserve">process for signal-processing and analysis. </w:t>
+      </w:r>
+      <w:sdt>
+        <w:sdtPr>
+          <w:id w:val="-522404020"/>
+          <w:citation/>
+        </w:sdtPr>
+        <w:sdtContent>
+          <w:r>
+            <w:fldChar w:fldCharType="begin"/>
+          </w:r>
+          <w:r>
+            <w:instrText xml:space="preserve">CITATION Bri88 \l 1033 </w:instrText>
+          </w:r>
+          <w:r>
+            <w:fldChar w:fldCharType="separate"/>
+          </w:r>
+          <w:r>
+            <w:rPr>
+              <w:noProof/>
+            </w:rPr>
+            <w:t>(Brigham, 1988)</w:t>
+          </w:r>
+          <w:r>
+            <w:fldChar w:fldCharType="end"/>
+          </w:r>
+        </w:sdtContent>
+      </w:sdt>
+      <w:r>
+        <w:t xml:space="preserve"> states that the extent of the use the process is as follows “</w:t>
+      </w:r>
+      <w:r>
+        <w:t>biomedical engineering, imaging, analysis of stock market data, spectroscopy, metallurgical analysis, nonlinear systems analysis, mechanical analysis, geophysical analysis, simulation, music synthesis</w:t>
+      </w:r>
+      <w:r>
+        <w:t xml:space="preserve">”. It is widely regarded as one of the most important algorithms based on its impact in so many areas. </w:t>
+      </w:r>
+      <w:r>
+        <w:t xml:space="preserve">Simply put a Fourier Transform </w:t>
+      </w:r>
+      <w:r>
+        <w:t>is used to show different parts of a continuous signal, however for Interferometry an Inverse FFT (</w:t>
+      </w:r>
+      <w:proofErr w:type="spellStart"/>
+      <w:r>
+        <w:t>iFFT</w:t>
+      </w:r>
+      <w:proofErr w:type="spellEnd"/>
+      <w:r>
+        <w:t xml:space="preserve">) is used as we are combining the amplitude and phase of the signal to </w:t>
+      </w:r>
+      <w:r>
+        <w:t xml:space="preserve">form an image. </w:t>
+      </w:r>
       <w:r>
         <w:t xml:space="preserve">For the performance of the pipeline an inverse Fast Fourier Transform will be used. Using such a method is based upon the work of </w:t>
       </w:r>
@@ -1365,6 +1432,7 @@
           <w:id w:val="-758672596"/>
           <w:citation/>
         </w:sdtPr>
+        <w:sdtEndPr/>
         <w:sdtContent>
           <w:r>
             <w:fldChar w:fldCharType="begin"/>
@@ -1397,6 +1465,7 @@
           <w:id w:val="111947209"/>
           <w:citation/>
         </w:sdtPr>
+        <w:sdtEndPr/>
         <w:sdtContent>
           <w:r>
             <w:fldChar w:fldCharType="begin"/>
@@ -1425,7 +1494,21 @@
         <w:t xml:space="preserve">which also notes that “Wherever possible the use of </w:t>
       </w:r>
       <w:r>
-        <w:t>N == rm with r = 2 or 4 offers important advantages</w:t>
+        <w:t xml:space="preserve">N = </w:t>
+      </w:r>
+      <w:proofErr w:type="spellStart"/>
+      <w:r>
+        <w:t>r</w:t>
+      </w:r>
+      <w:r>
+        <w:t>^</w:t>
+      </w:r>
+      <w:r>
+        <w:t>m</w:t>
+      </w:r>
+      <w:proofErr w:type="spellEnd"/>
+      <w:r>
+        <w:t xml:space="preserve"> with r = 2 or 4 offers important advantages</w:t>
       </w:r>
       <w:r>
         <w:t>” which impacts the design of the pipeline.</w:t>
@@ -1451,6 +1534,7 @@
       </w:pPr>
       <w:bookmarkStart w:id="9" w:name="_Toc5211145"/>
       <w:r>
+        <w:lastRenderedPageBreak/>
         <w:t xml:space="preserve">1.4 </w:t>
       </w:r>
       <w:r>
@@ -1723,6 +1807,7 @@
           <w:id w:val="198593783"/>
           <w:citation/>
         </w:sdtPr>
+        <w:sdtEndPr/>
         <w:sdtContent>
           <w:r>
             <w:rPr>
@@ -1734,7 +1819,7 @@
             <w:rPr>
               <w:noProof/>
             </w:rPr>
-            <w:instrText xml:space="preserve"> CITATION Bri88 \l 1033 </w:instrText>
+            <w:instrText xml:space="preserve">CITATION Bri88 \l 1033 </w:instrText>
           </w:r>
           <w:r>
             <w:rPr>
@@ -5503,6 +5588,7 @@
     <w:rsidRoot w:val="00DD70EA"/>
     <w:rsid w:val="00366883"/>
     <w:rsid w:val="00467DB1"/>
+    <w:rsid w:val="00480ACF"/>
     <w:rsid w:val="00627416"/>
     <w:rsid w:val="00671C2A"/>
     <w:rsid w:val="006F3C35"/>
@@ -6472,7 +6558,7 @@
         </b:NameList>
       </b:Author>
     </b:Author>
-    <b:RefOrder>3</b:RefOrder>
+    <b:RefOrder>4</b:RefOrder>
   </b:Source>
   <b:Source>
     <b:Tag>Coo65</b:Tag>
@@ -6496,13 +6582,13 @@
         </b:NameList>
       </b:Author>
     </b:Author>
-    <b:RefOrder>4</b:RefOrder>
+    <b:RefOrder>5</b:RefOrder>
   </b:Source>
   <b:Source>
     <b:Tag>Bri88</b:Tag>
     <b:SourceType>Book</b:SourceType>
-    <b:Guid>{8F3395F8-7836-4A7B-8073-F971E114A373}</b:Guid>
-    <b:Title>The Fart Fourier Transform and its Applications</b:Title>
+    <b:Guid>{84DE8265-AEA8-4CFF-8A42-DB1C362ABB26}</b:Guid>
+    <b:Title>The Fast Fourier Transform and its Applications</b:Title>
     <b:Year>1988</b:Year>
     <b:Publisher>Prentice-Hall</b:Publisher>
     <b:Author>
@@ -6516,7 +6602,7 @@
         </b:NameList>
       </b:Author>
     </b:Author>
-    <b:RefOrder>5</b:RefOrder>
+    <b:RefOrder>3</b:RefOrder>
   </b:Source>
 </b:Sources>
 </file>
@@ -6530,7 +6616,7 @@
 </file>
 
 <file path=customXml/itemProps2.xml><?xml version="1.0" encoding="utf-8"?>
-<ds:datastoreItem xmlns:ds="http://schemas.openxmlformats.org/officeDocument/2006/customXml" ds:itemID="{6DED301B-F234-425E-A8AA-C1350AB4F5C4}">
+<ds:datastoreItem xmlns:ds="http://schemas.openxmlformats.org/officeDocument/2006/customXml" ds:itemID="{A0849D49-2F72-44E5-93CE-B21C8FDF2645}">
   <ds:schemaRefs>
     <ds:schemaRef ds:uri="http://schemas.openxmlformats.org/officeDocument/2006/bibliography"/>
   </ds:schemaRefs>

</xml_diff>